<commit_message>
done the testconcept with oliver
</commit_message>
<xml_diff>
--- a/Admin/Testing/Lazzaro Reviews - Testkonzept und Testprotokoll.docx
+++ b/Admin/Testing/Lazzaro Reviews - Testkonzept und Testprotokoll.docx
@@ -3693,15 +3693,13 @@
               <w:spacing w:after="0"/>
             </w:pPr>
             <w:r>
-              <w:t xml:space="preserve">Der User ist nicht eingeloggt. Die </w:t>
-            </w:r>
-            <w:proofErr w:type="spellStart"/>
-            <w:r>
-              <w:t>Navigaitonsfelder</w:t>
-            </w:r>
-            <w:proofErr w:type="spellEnd"/>
-            <w:r>
-              <w:t xml:space="preserve"> «Login» und «Registrierung» werden angezeigt. Falls User angemeldet -&gt; auf «Abmelden» klicken.</w:t>
+              <w:t>Der User ist nicht eingeloggt. Die Navigat</w:t>
+            </w:r>
+            <w:r>
+              <w:t>i</w:t>
+            </w:r>
+            <w:r>
+              <w:t>onsfelder «Login» und «Registrierung» werden angezeigt. Falls User angemeldet -&gt; auf «Abmelden» klicken.</w:t>
             </w:r>
           </w:p>
           <w:p>
@@ -3831,13 +3829,7 @@
               <w:spacing w:after="0"/>
             </w:pPr>
             <w:r>
-              <w:t>Der User wird kein</w:t>
-            </w:r>
-            <w:r>
-              <w:t xml:space="preserve"> Kommentarfel</w:t>
-            </w:r>
-            <w:r>
-              <w:t>d  angezeigt. Der Hilfetext «</w:t>
+              <w:t>Der User wird kein Kommentarfeld  angezeigt. Der Hilfetext «</w:t>
             </w:r>
             <w:r>
               <w:t xml:space="preserve">Melde dich </w:t>
@@ -4852,7 +4844,13 @@
               <w:spacing w:after="0"/>
             </w:pPr>
             <w:r>
-              <w:t xml:space="preserve">Formular hab keine </w:t>
+              <w:t xml:space="preserve">Formular </w:t>
+            </w:r>
+            <w:r>
+              <w:t>zeigt</w:t>
+            </w:r>
+            <w:r>
+              <w:t xml:space="preserve"> keine </w:t>
             </w:r>
             <w:proofErr w:type="spellStart"/>
             <w:r>
@@ -5420,16 +5418,13 @@
         <w:t xml:space="preserve">Datum und Uhrzeit: </w:t>
       </w:r>
       <w:r>
-        <w:t>13</w:t>
+        <w:t>1</w:t>
       </w:r>
       <w:r>
-        <w:t>:</w:t>
+        <w:t>4:30</w:t>
       </w:r>
       <w:r>
-        <w:t>0</w:t>
-      </w:r>
-      <w:r>
-        <w:t xml:space="preserve">0 </w:t>
+        <w:t xml:space="preserve"> </w:t>
       </w:r>
       <w:r>
         <w:t>31</w:t>
@@ -5604,6 +5599,20 @@
             <w:pPr>
               <w:spacing w:after="0"/>
             </w:pPr>
+            <w:r>
+              <w:t>Hat funktioniert</w:t>
+            </w:r>
+            <w:r>
+              <w:t xml:space="preserve">, es werden keine </w:t>
+            </w:r>
+            <w:proofErr w:type="spellStart"/>
+            <w:r>
+              <w:t>Warnings</w:t>
+            </w:r>
+            <w:proofErr w:type="spellEnd"/>
+            <w:r>
+              <w:t xml:space="preserve"> angezeigt.</w:t>
+            </w:r>
           </w:p>
         </w:tc>
       </w:tr>
@@ -5661,6 +5670,9 @@
             <w:pPr>
               <w:spacing w:after="0"/>
             </w:pPr>
+            <w:r>
+              <w:t>Man wird auf die Startseite umgeleitet.</w:t>
+            </w:r>
           </w:p>
         </w:tc>
       </w:tr>
@@ -5718,6 +5730,9 @@
             <w:pPr>
               <w:spacing w:after="0"/>
             </w:pPr>
+            <w:r>
+              <w:t>Hat funktioniert</w:t>
+            </w:r>
           </w:p>
         </w:tc>
       </w:tr>
@@ -5775,6 +5790,12 @@
             <w:pPr>
               <w:spacing w:after="0"/>
             </w:pPr>
+            <w:r>
+              <w:t xml:space="preserve">Es werden nur noch </w:t>
+            </w:r>
+            <w:r>
+              <w:t>die bestimmten Genres angezeigt</w:t>
+            </w:r>
           </w:p>
         </w:tc>
       </w:tr>
@@ -5835,6 +5856,15 @@
             <w:pPr>
               <w:spacing w:after="0"/>
             </w:pPr>
+            <w:r>
+              <w:t xml:space="preserve">Es werden nur noch die bestimmten </w:t>
+            </w:r>
+            <w:r>
+              <w:t>Reviews von diesem Datum</w:t>
+            </w:r>
+            <w:r>
+              <w:t xml:space="preserve"> angezeigt</w:t>
+            </w:r>
           </w:p>
         </w:tc>
       </w:tr>
@@ -5895,6 +5925,9 @@
             <w:pPr>
               <w:spacing w:after="0"/>
             </w:pPr>
+            <w:r>
+              <w:t>Hat funktioniert</w:t>
+            </w:r>
           </w:p>
         </w:tc>
       </w:tr>
@@ -5955,6 +5988,9 @@
             <w:pPr>
               <w:spacing w:after="0"/>
             </w:pPr>
+            <w:r>
+              <w:t>Es wird eine Fehlermeldung angezeigt</w:t>
+            </w:r>
           </w:p>
         </w:tc>
       </w:tr>
@@ -6015,6 +6051,9 @@
             <w:pPr>
               <w:spacing w:after="0"/>
             </w:pPr>
+            <w:r>
+              <w:t>Man wird weitergeleitet, mithilfe des eingebauten Links</w:t>
+            </w:r>
           </w:p>
         </w:tc>
       </w:tr>
@@ -6075,6 +6114,9 @@
             <w:pPr>
               <w:spacing w:after="0"/>
             </w:pPr>
+            <w:r>
+              <w:t>Die Kommentare werden angezeigt</w:t>
+            </w:r>
           </w:p>
         </w:tc>
       </w:tr>
@@ -6135,6 +6177,9 @@
             <w:pPr>
               <w:spacing w:after="0"/>
             </w:pPr>
+            <w:r>
+              <w:t xml:space="preserve">Es kommt eine andere Fehlermeldung </w:t>
+            </w:r>
           </w:p>
         </w:tc>
       </w:tr>
@@ -6187,6 +6232,7 @@
         <w:docPartUnique/>
       </w:docPartObj>
     </w:sdtPr>
+    <w:sdtEndPr/>
     <w:sdtContent>
       <w:p>
         <w:pPr>
@@ -6314,6 +6360,7 @@
               <w:docPartUnique/>
             </w:docPartObj>
           </w:sdtPr>
+          <w:sdtEndPr/>
           <w:sdtContent>
             <w:r>
               <w:rPr>
@@ -9589,6 +9636,7 @@
   <w:style w:type="character" w:default="1" w:styleId="Absatz-Standardschriftart">
     <w:name w:val="Default Paragraph Font"/>
     <w:uiPriority w:val="1"/>
+    <w:semiHidden/>
     <w:unhideWhenUsed/>
   </w:style>
   <w:style w:type="table" w:default="1" w:styleId="NormaleTabelle">
@@ -11046,25 +11094,16 @@
 </file>
 
 <file path=customXml/item1.xml><?xml version="1.0" encoding="utf-8"?>
+<b:Sources xmlns:b="http://schemas.openxmlformats.org/officeDocument/2006/bibliography" xmlns="http://schemas.openxmlformats.org/officeDocument/2006/bibliography" SelectedStyle="\APASixthEditionOfficeOnline.xsl" StyleName="APA" Version="6"/>
+</file>
+
+<file path=customXml/item2.xml><?xml version="1.0" encoding="utf-8"?>
 <p:properties xmlns:p="http://schemas.microsoft.com/office/2006/metadata/properties" xmlns:xsi="http://www.w3.org/2001/XMLSchema-instance" xmlns:pc="http://schemas.microsoft.com/office/infopath/2007/PartnerControls">
   <documentManagement/>
 </p:properties>
 </file>
 
-<file path=customXml/item2.xml><?xml version="1.0" encoding="utf-8"?>
-<b:Sources xmlns:b="http://schemas.openxmlformats.org/officeDocument/2006/bibliography" xmlns="http://schemas.openxmlformats.org/officeDocument/2006/bibliography" SelectedStyle="\APASixthEditionOfficeOnline.xsl" StyleName="APA" Version="6"/>
-</file>
-
 <file path=customXml/item3.xml><?xml version="1.0" encoding="utf-8"?>
-<?mso-contentType ?>
-<FormTemplates xmlns="http://schemas.microsoft.com/sharepoint/v3/contenttype/forms">
-  <Display>DocumentLibraryForm</Display>
-  <Edit>DocumentLibraryForm</Edit>
-  <New>DocumentLibraryForm</New>
-</FormTemplates>
-</file>
-
-<file path=customXml/item4.xml><?xml version="1.0" encoding="utf-8"?>
 <ct:contentTypeSchema xmlns:ct="http://schemas.microsoft.com/office/2006/metadata/contentType" xmlns:ma="http://schemas.microsoft.com/office/2006/metadata/properties/metaAttributes" ct:_="" ma:_="" ma:contentTypeName="Dokument" ma:contentTypeID="0x010100897C83353470EA40B1960D5B3F1FD0FD" ma:contentTypeVersion="9" ma:contentTypeDescription="Ein neues Dokument erstellen." ma:contentTypeScope="" ma:versionID="9c0833cc534bf4f43190c8ad192c112f">
   <xsd:schema xmlns:xsd="http://www.w3.org/2001/XMLSchema" xmlns:xs="http://www.w3.org/2001/XMLSchema" xmlns:p="http://schemas.microsoft.com/office/2006/metadata/properties" xmlns:ns2="6d525c06-2c7b-4297-8956-c36238dd04ac" targetNamespace="http://schemas.microsoft.com/office/2006/metadata/properties" ma:root="true" ma:fieldsID="5ce3dc8c5b0710fd037f5b17b0876d1c" ns2:_="">
     <xsd:import namespace="6d525c06-2c7b-4297-8956-c36238dd04ac"/>
@@ -11242,7 +11281,24 @@
 </ct:contentTypeSchema>
 </file>
 
+<file path=customXml/item4.xml><?xml version="1.0" encoding="utf-8"?>
+<?mso-contentType ?>
+<FormTemplates xmlns="http://schemas.microsoft.com/sharepoint/v3/contenttype/forms">
+  <Display>DocumentLibraryForm</Display>
+  <Edit>DocumentLibraryForm</Edit>
+  <New>DocumentLibraryForm</New>
+</FormTemplates>
+</file>
+
 <file path=customXml/itemProps1.xml><?xml version="1.0" encoding="utf-8"?>
+<ds:datastoreItem xmlns:ds="http://schemas.openxmlformats.org/officeDocument/2006/customXml" ds:itemID="{1169A6F7-B131-4367-A2D2-23C69FB68D75}">
+  <ds:schemaRefs>
+    <ds:schemaRef ds:uri="http://schemas.openxmlformats.org/officeDocument/2006/bibliography"/>
+  </ds:schemaRefs>
+</ds:datastoreItem>
+</file>
+
+<file path=customXml/itemProps2.xml><?xml version="1.0" encoding="utf-8"?>
 <ds:datastoreItem xmlns:ds="http://schemas.openxmlformats.org/officeDocument/2006/customXml" ds:itemID="{152C879B-2A72-40E5-BB03-7DCEBD055F82}">
   <ds:schemaRefs>
     <ds:schemaRef ds:uri="http://schemas.microsoft.com/office/2006/metadata/properties"/>
@@ -11251,23 +11307,7 @@
 </ds:datastoreItem>
 </file>
 
-<file path=customXml/itemProps2.xml><?xml version="1.0" encoding="utf-8"?>
-<ds:datastoreItem xmlns:ds="http://schemas.openxmlformats.org/officeDocument/2006/customXml" ds:itemID="{1169A6F7-B131-4367-A2D2-23C69FB68D75}">
-  <ds:schemaRefs>
-    <ds:schemaRef ds:uri="http://schemas.openxmlformats.org/officeDocument/2006/bibliography"/>
-  </ds:schemaRefs>
-</ds:datastoreItem>
-</file>
-
 <file path=customXml/itemProps3.xml><?xml version="1.0" encoding="utf-8"?>
-<ds:datastoreItem xmlns:ds="http://schemas.openxmlformats.org/officeDocument/2006/customXml" ds:itemID="{CD654A5C-C5DF-453F-9494-37A8AC21E12F}">
-  <ds:schemaRefs>
-    <ds:schemaRef ds:uri="http://schemas.microsoft.com/sharepoint/v3/contenttype/forms"/>
-  </ds:schemaRefs>
-</ds:datastoreItem>
-</file>
-
-<file path=customXml/itemProps4.xml><?xml version="1.0" encoding="utf-8"?>
 <ds:datastoreItem xmlns:ds="http://schemas.openxmlformats.org/officeDocument/2006/customXml" ds:itemID="{D3C662A9-F7FA-4E87-B8C0-F1B89F2C204B}">
   <ds:schemaRefs>
     <ds:schemaRef ds:uri="http://schemas.microsoft.com/office/2006/metadata/contentType"/>
@@ -11283,4 +11323,12 @@
     <ds:schemaRef ds:uri="http://schemas.microsoft.com/internal/obd"/>
   </ds:schemaRefs>
 </ds:datastoreItem>
+</file>
+
+<file path=customXml/itemProps4.xml><?xml version="1.0" encoding="utf-8"?>
+<ds:datastoreItem xmlns:ds="http://schemas.openxmlformats.org/officeDocument/2006/customXml" ds:itemID="{CD654A5C-C5DF-453F-9494-37A8AC21E12F}">
+  <ds:schemaRefs>
+    <ds:schemaRef ds:uri="http://schemas.microsoft.com/sharepoint/v3/contenttype/forms"/>
+  </ds:schemaRefs>
+</ds:datastoreItem>
 </file>
</xml_diff>